<commit_message>
Worked on Point Pattern 1, fixed the data for corresponding activity
</commit_message>
<xml_diff>
--- a/01. Technical Intro/00 Installation of R.docx
+++ b/01. Technical Intro/00 Installation of R.docx
@@ -360,21 +360,12 @@
           <w:szCs w:val="20"/>
         </w:rPr>
       </w:pPr>
-      <w:proofErr w:type="gramStart"/>
-      <w:r>
-        <w:rPr>
-          <w:bCs/>
-          <w:szCs w:val="20"/>
-        </w:rPr>
-        <w:t>All of</w:t>
-      </w:r>
-      <w:proofErr w:type="gramEnd"/>
-      <w:r>
-        <w:rPr>
-          <w:bCs/>
-          <w:szCs w:val="20"/>
-        </w:rPr>
-        <w:t xml:space="preserve"> th</w:t>
+      <w:r>
+        <w:rPr>
+          <w:bCs/>
+          <w:szCs w:val="20"/>
+        </w:rPr>
+        <w:t>All of th</w:t>
       </w:r>
       <w:r>
         <w:rPr>
@@ -497,7 +488,7 @@
           <w:noProof/>
         </w:rPr>
         <w:drawing>
-          <wp:inline distT="0" distB="0" distL="0" distR="0" wp14:anchorId="12FA6C4B" wp14:editId="2C193783">
+          <wp:inline distT="0" distB="0" distL="0" distR="0" wp14:anchorId="4ABF91CB" wp14:editId="3248E88C">
             <wp:extent cx="6134287" cy="2114550"/>
             <wp:effectExtent l="0" t="0" r="0" b="0"/>
             <wp:docPr id="1" name="Picture 1"/>
@@ -707,23 +698,7 @@
           <w:bCs/>
           <w:szCs w:val="20"/>
         </w:rPr>
-        <w:t xml:space="preserve">, </w:t>
-      </w:r>
-      <w:proofErr w:type="gramStart"/>
-      <w:r>
-        <w:rPr>
-          <w:bCs/>
-          <w:szCs w:val="20"/>
-        </w:rPr>
-        <w:t>as a way to</w:t>
-      </w:r>
-      <w:proofErr w:type="gramEnd"/>
-      <w:r>
-        <w:rPr>
-          <w:bCs/>
-          <w:szCs w:val="20"/>
-        </w:rPr>
-        <w:t xml:space="preserve"> provide their students an accessible, no-cost tool for their courses. R is now maintained by </w:t>
+        <w:t xml:space="preserve">, as a way to provide their students an accessible, no-cost tool for their courses. R is now maintained by </w:t>
       </w:r>
       <w:r>
         <w:rPr>
@@ -753,8 +728,6 @@
         </w:rPr>
         <w:t xml:space="preserve"> in R</w:t>
       </w:r>
-      <w:bookmarkStart w:id="0" w:name="_GoBack"/>
-      <w:bookmarkEnd w:id="0"/>
       <w:r>
         <w:rPr>
           <w:bCs/>
@@ -914,23 +887,7 @@
           <w:bCs/>
           <w:szCs w:val="20"/>
         </w:rPr>
-        <w:t xml:space="preserve">Go ahead. Install R and </w:t>
-      </w:r>
-      <w:proofErr w:type="spellStart"/>
-      <w:r>
-        <w:rPr>
-          <w:bCs/>
-          <w:szCs w:val="20"/>
-        </w:rPr>
-        <w:t>RStudio</w:t>
-      </w:r>
-      <w:proofErr w:type="spellEnd"/>
-      <w:r>
-        <w:rPr>
-          <w:bCs/>
-          <w:szCs w:val="20"/>
-        </w:rPr>
-        <w:t xml:space="preserve"> in your computer. If you are working in the GIS lab, you will find that these have already been installed there.</w:t>
+        <w:t>Go ahead. Install R and RStudio in your computer. If you are working in the GIS lab, you will find that these have already been installed there.</w:t>
       </w:r>
     </w:p>
     <w:p>
@@ -1190,7 +1147,7 @@
         <mc:AlternateContent>
           <mc:Choice Requires="wpc">
             <w:drawing>
-              <wp:inline distT="0" distB="0" distL="0" distR="0">
+              <wp:inline distT="0" distB="0" distL="0" distR="0" wp14:anchorId="320E077F" wp14:editId="5F42554C">
                 <wp:extent cx="5943600" cy="4711143"/>
                 <wp:effectExtent l="0" t="0" r="0" b="0"/>
                 <wp:docPr id="60" name="Canvas 60"/>
@@ -2003,7 +1960,7 @@
           </mc:Choice>
           <mc:Fallback>
             <w:pict>
-              <v:group id="Canvas 60" o:spid="_x0000_s1026" editas="canvas" style="width:468pt;height:370.95pt;mso-position-horizontal-relative:char;mso-position-vertical-relative:line" coordsize="59436,47110" o:gfxdata="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">
+              <v:group w14:anchorId="320E077F" id="Canvas 60" o:spid="_x0000_s1026" editas="canvas" style="width:468pt;height:370.95pt;mso-position-horizontal-relative:char;mso-position-vertical-relative:line" coordsize="59436,47110" o:gfxdata="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">
                 <v:shapetype id="_x0000_t75" coordsize="21600,21600" o:spt="75" o:preferrelative="t" path="m@4@5l@4@11@9@11@9@5xe" filled="f" stroked="f">
                   <v:stroke joinstyle="miter"/>
                   <v:formulas>
@@ -2338,23 +2295,7 @@
           <w:bCs/>
           <w:szCs w:val="20"/>
         </w:rPr>
-        <w:t xml:space="preserve">The last pane includes </w:t>
-      </w:r>
-      <w:proofErr w:type="gramStart"/>
-      <w:r>
-        <w:rPr>
-          <w:bCs/>
-          <w:szCs w:val="20"/>
-        </w:rPr>
-        <w:t>a number of</w:t>
-      </w:r>
-      <w:proofErr w:type="gramEnd"/>
-      <w:r>
-        <w:rPr>
-          <w:bCs/>
-          <w:szCs w:val="20"/>
-        </w:rPr>
-        <w:t xml:space="preserve"> useful tabs. The File tab allows you to navigate your computer, change the working directory, see what files are where, and so on. The Plot tab is where plots are rendered, when instructions require R to do so. The Packages tab allows you to manage packages, which as mentioned above, are pieces of code that can augment the functionality of R. The Help tab is where you can consult the documentation for functions/packages/see examples, and so on.</w:t>
+        <w:t>The last pane includes a number of useful tabs. The File tab allows you to navigate your computer, change the working directory, see what files are where, and so on. The Plot tab is where plots are rendered, when instructions require R to do so. The Packages tab allows you to manage packages, which as mentioned above, are pieces of code that can augment the functionality of R. The Help tab is where you can consult the documentation for functions/packages/see examples, and so on.</w:t>
       </w:r>
       <w:r>
         <w:rPr>
@@ -2572,6 +2513,18 @@
           <w:szCs w:val="20"/>
         </w:rPr>
       </w:pPr>
+    </w:p>
+    <w:p>
+      <w:pPr>
+        <w:ind w:left="426" w:hanging="426"/>
+        <w:jc w:val="both"/>
+        <w:rPr>
+          <w:bCs/>
+          <w:szCs w:val="20"/>
+        </w:rPr>
+      </w:pPr>
+      <w:bookmarkStart w:id="0" w:name="_GoBack"/>
+      <w:bookmarkEnd w:id="0"/>
     </w:p>
     <w:sectPr>
       <w:footerReference w:type="even" r:id="rId13"/>
@@ -2651,6 +2604,7 @@
         <w:docPartUnique/>
       </w:docPartObj>
     </w:sdtPr>
+    <w:sdtEndPr/>
     <w:sdtContent>
       <w:p>
         <w:pPr>

</xml_diff>